<commit_message>
Update 9/20/2023 7:43AM EST
Updates as of 7:43AM EST on 9/20/2023.
</commit_message>
<xml_diff>
--- a/&TERRORISM PREVENTION SECURITY SYSTEMS/NUCLEAR TERRORISM PREVENTION SECURITY SYSTEMS/20230920 - Global United Defense, Inc. - Nuclear Terrorism Prevention Security Systems - v1.0.1.3.docx
+++ b/&TERRORISM PREVENTION SECURITY SYSTEMS/NUCLEAR TERRORISM PREVENTION SECURITY SYSTEMS/20230920 - Global United Defense, Inc. - Nuclear Terrorism Prevention Security Systems - v1.0.1.3.docx
@@ -205,7 +205,7 @@
           <w:sz w:val="28"/>
           <w:szCs w:val="28"/>
         </w:rPr>
-        <w:t>9/20/2023 3:38:25 AM</w:t>
+        <w:t>9/20/2023 6:02:45 AM</w:t>
       </w:r>
     </w:p>
     <w:p>
@@ -253,6 +253,284 @@
           <w:sz w:val="24"/>
         </w:rPr>
         <w:t>SECURITY SYSTEMS</w:t>
+      </w:r>
+    </w:p>
+    <w:p>
+      <w:pPr>
+        <w:ind w:left="360" w:hanging="360"/>
+        <w:jc w:val="both"/>
+        <w:rPr>
+          <w:bCs/>
+          <w:u w:val="single"/>
+        </w:rPr>
+      </w:pPr>
+      <w:bookmarkStart w:id="0" w:name="_Hlk115517046"/>
+      <w:r>
+        <w:rPr>
+          <w:u w:val="single"/>
+        </w:rPr>
+        <w:t xml:space="preserve">GENERALLY </w:t>
+      </w:r>
+      <w:r>
+        <w:rPr>
+          <w:u w:val="single"/>
+        </w:rPr>
+        <w:t xml:space="preserve">AUTONOMOUS </w:t>
+      </w:r>
+      <w:r>
+        <w:rPr>
+          <w:u w:val="single"/>
+        </w:rPr>
+        <w:t>NUCLEAR TERRORISM SIMULATION</w:t>
+      </w:r>
+      <w:r>
+        <w:rPr>
+          <w:u w:val="single"/>
+        </w:rPr>
+        <w:t xml:space="preserve"> </w:t>
+      </w:r>
+      <w:r>
+        <w:rPr>
+          <w:u w:val="single"/>
+        </w:rPr>
+        <w:t xml:space="preserve">PREVENTION </w:t>
+      </w:r>
+      <w:r>
+        <w:rPr>
+          <w:u w:val="single"/>
+        </w:rPr>
+        <w:t>SECURITY SYSTEMS</w:t>
+      </w:r>
+      <w:r>
+        <w:t xml:space="preserve"> (</w:t>
+      </w:r>
+      <w:r>
+        <w:rPr>
+          <w:b/>
+          <w:bCs/>
+        </w:rPr>
+        <w:t>2022</w:t>
+      </w:r>
+      <w:r>
+        <w:t xml:space="preserve">) – </w:t>
+      </w:r>
+      <w:r>
+        <w:rPr>
+          <w:b/>
+          <w:color w:val="00B050"/>
+        </w:rPr>
+        <w:t>ALWAYS</w:t>
+      </w:r>
+      <w:r>
+        <w:rPr>
+          <w:bCs/>
+        </w:rPr>
+        <w:t xml:space="preserve"> </w:t>
+      </w:r>
+      <w:r>
+        <w:rPr>
+          <w:b/>
+          <w:color w:val="7030A0"/>
+        </w:rPr>
+        <w:t>VERIFIES</w:t>
+      </w:r>
+      <w:r>
+        <w:rPr>
+          <w:bCs/>
+        </w:rPr>
+        <w:t xml:space="preserve"> </w:t>
+      </w:r>
+      <w:r>
+        <w:rPr>
+          <w:b/>
+          <w:color w:val="0070C0"/>
+        </w:rPr>
+        <w:t>THAT</w:t>
+      </w:r>
+      <w:r>
+        <w:t xml:space="preserve"> </w:t>
+      </w:r>
+      <w:r>
+        <w:rPr>
+          <w:b/>
+          <w:bCs/>
+          <w:color w:val="FF0000"/>
+        </w:rPr>
+        <w:t>ANY AUDIO/VISUAL COMPUTER SIMULATION</w:t>
+      </w:r>
+      <w:r>
+        <w:t xml:space="preserve"> </w:t>
+      </w:r>
+      <w:r>
+        <w:rPr>
+          <w:b/>
+          <w:bCs/>
+          <w:color w:val="0070C0"/>
+        </w:rPr>
+        <w:t>OF</w:t>
+      </w:r>
+      <w:r>
+        <w:t xml:space="preserve">                                                   </w:t>
+      </w:r>
+      <w:r>
+        <w:rPr>
+          <w:b/>
+          <w:bCs/>
+          <w:color w:val="FF0000"/>
+        </w:rPr>
+        <w:t xml:space="preserve">ANY NUCLEAR </w:t>
+      </w:r>
+      <w:r>
+        <w:rPr>
+          <w:b/>
+          <w:bCs/>
+          <w:color w:val="FF0000"/>
+        </w:rPr>
+        <w:t>TERRORISM</w:t>
+      </w:r>
+      <w:r>
+        <w:t xml:space="preserve"> </w:t>
+      </w:r>
+      <w:r>
+        <w:rPr>
+          <w:b/>
+          <w:bCs/>
+          <w:color w:val="00B0F0"/>
+        </w:rPr>
+        <w:t>OR</w:t>
+      </w:r>
+      <w:r>
+        <w:t xml:space="preserve"> </w:t>
+      </w:r>
+      <w:r>
+        <w:rPr>
+          <w:b/>
+          <w:bCs/>
+          <w:color w:val="FF0000"/>
+        </w:rPr>
+        <w:t xml:space="preserve">ANY NUCLEAR </w:t>
+      </w:r>
+      <w:r>
+        <w:rPr>
+          <w:b/>
+          <w:bCs/>
+          <w:color w:val="FF0000"/>
+        </w:rPr>
+        <w:t>WAR</w:t>
+      </w:r>
+      <w:r>
+        <w:t xml:space="preserve"> </w:t>
+      </w:r>
+      <w:r>
+        <w:rPr>
+          <w:b/>
+          <w:bCs/>
+          <w:color w:val="0070C0"/>
+        </w:rPr>
+        <w:t>SHALL</w:t>
+      </w:r>
+      <w:r>
+        <w:rPr>
+          <w:b/>
+          <w:bCs/>
+          <w:color w:val="0070C0"/>
+        </w:rPr>
+        <w:t xml:space="preserve"> </w:t>
+      </w:r>
+      <w:r>
+        <w:rPr>
+          <w:rFonts w:ascii="Courier New" w:hAnsi="Courier New" w:cs="Courier New"/>
+          <w:b/>
+          <w:bCs/>
+          <w:color w:val="FF0000"/>
+          <w:rtl/>
+        </w:rPr>
+        <w:t>۞</w:t>
+      </w:r>
+      <w:r>
+        <w:rPr>
+          <w:b/>
+          <w:bCs/>
+          <w:color w:val="FF0000"/>
+        </w:rPr>
+        <w:t>NEVER BE ALLOWED</w:t>
+      </w:r>
+      <w:proofErr w:type="gramStart"/>
+      <w:r>
+        <w:rPr>
+          <w:rFonts w:ascii="Courier New" w:hAnsi="Courier New" w:cs="Courier New"/>
+          <w:b/>
+          <w:bCs/>
+          <w:color w:val="FF0000"/>
+          <w:rtl/>
+        </w:rPr>
+        <w:t>۞</w:t>
+      </w:r>
+      <w:r>
+        <w:rPr>
+          <w:b/>
+          <w:bCs/>
+        </w:rPr>
+        <w:t>,</w:t>
+      </w:r>
+      <w:r>
+        <w:t xml:space="preserve"> </w:t>
+      </w:r>
+      <w:r>
+        <w:rPr>
+          <w:b/>
+          <w:bCs/>
+          <w:color w:val="00B0F0"/>
+        </w:rPr>
+        <w:t xml:space="preserve">  </w:t>
+      </w:r>
+      <w:proofErr w:type="gramEnd"/>
+      <w:r>
+        <w:rPr>
+          <w:b/>
+          <w:bCs/>
+          <w:color w:val="00B0F0"/>
+        </w:rPr>
+        <w:t xml:space="preserve">                                                                                     </w:t>
+      </w:r>
+      <w:r>
+        <w:rPr>
+          <w:b/>
+          <w:bCs/>
+          <w:color w:val="00B0F0"/>
+        </w:rPr>
+        <w:t>IMPLICITLY-</w:t>
+      </w:r>
+      <w:r>
+        <w:rPr>
+          <w:b/>
+          <w:bCs/>
+          <w:color w:val="00B0F0"/>
+        </w:rPr>
+        <w:t>EXPLICITLY</w:t>
+      </w:r>
+      <w:r>
+        <w:rPr>
+          <w:b/>
+          <w:bCs/>
+          <w:color w:val="00B0F0"/>
+        </w:rPr>
+        <w:t xml:space="preserve"> GLOBALLY VIRULENTLY</w:t>
+      </w:r>
+      <w:r>
+        <w:rPr>
+          <w:b/>
+          <w:bCs/>
+          <w:color w:val="00B0F0"/>
+        </w:rPr>
+        <w:t xml:space="preserve"> DEFINED</w:t>
+      </w:r>
+      <w:r>
+        <w:rPr>
+          <w:b/>
+          <w:bCs/>
+        </w:rPr>
+        <w:t>.</w:t>
       </w:r>
     </w:p>
     <w:p>
@@ -260,42 +538,11 @@
         <w:ind w:left="360" w:hanging="360"/>
         <w:jc w:val="both"/>
       </w:pPr>
-      <w:bookmarkStart w:id="0" w:name="_Hlk115517046"/>
-      <w:r>
-        <w:rPr>
-          <w:u w:val="single"/>
-        </w:rPr>
-        <w:t xml:space="preserve">AUTONOMOUS </w:t>
-      </w:r>
-      <w:r>
-        <w:rPr>
-          <w:u w:val="single"/>
-        </w:rPr>
-        <w:t xml:space="preserve">NUCLEAR </w:t>
-      </w:r>
-      <w:r>
-        <w:rPr>
-          <w:u w:val="single"/>
-        </w:rPr>
-        <w:t xml:space="preserve">TERRORISM </w:t>
-      </w:r>
-      <w:r>
-        <w:rPr>
-          <w:u w:val="single"/>
-        </w:rPr>
-        <w:t>SIMULATION</w:t>
-      </w:r>
-      <w:r>
-        <w:rPr>
-          <w:u w:val="single"/>
-        </w:rPr>
-        <w:t>/COMMUNICATION</w:t>
-      </w:r>
-      <w:r>
-        <w:rPr>
-          <w:u w:val="single"/>
-        </w:rPr>
-        <w:t xml:space="preserve"> PREVENTION SECURITY SYSTEMS</w:t>
+      <w:r>
+        <w:rPr>
+          <w:u w:val="single"/>
+        </w:rPr>
+        <w:t>GENERALLY AUTONOMOUS NUCLEAR COMMUNICATION PREVENTION SECURITY SYSTEMS</w:t>
       </w:r>
       <w:r>
         <w:t xml:space="preserve"> (</w:t>
@@ -305,14 +552,7 @@
           <w:b/>
           <w:bCs/>
         </w:rPr>
-        <w:t>2022</w:t>
-      </w:r>
-      <w:r>
-        <w:rPr>
-          <w:b/>
-          <w:bCs/>
-        </w:rPr>
-        <w:t>–2023</w:t>
+        <w:t>2023</w:t>
       </w:r>
       <w:r>
         <w:t xml:space="preserve">) – </w:t>
@@ -349,52 +589,13 @@
           <w:bCs/>
           <w:color w:val="FF0000"/>
         </w:rPr>
-        <w:t>ALL AUDIO/VISUAL COMPUTER SIMULATIONS</w:t>
-      </w:r>
-      <w:r>
-        <w:rPr>
-          <w:b/>
-          <w:bCs/>
-          <w:color w:val="FF0000"/>
-        </w:rPr>
-        <w:t>/COMMUNICATIONS</w:t>
-      </w:r>
-      <w:r>
-        <w:rPr>
-          <w:b/>
-          <w:bCs/>
-          <w:color w:val="FF0000"/>
-        </w:rPr>
-        <w:t xml:space="preserve"> OF </w:t>
-      </w:r>
-      <w:r>
-        <w:rPr>
-          <w:b/>
-          <w:bCs/>
-          <w:color w:val="FF0000"/>
-        </w:rPr>
-        <w:t xml:space="preserve">NUCLEAR </w:t>
-      </w:r>
-      <w:r>
-        <w:rPr>
-          <w:b/>
-          <w:bCs/>
-          <w:color w:val="FF0000"/>
-        </w:rPr>
-        <w:t>TERRORISM</w:t>
-      </w:r>
-      <w:r>
-        <w:t xml:space="preserve"> </w:t>
-      </w:r>
-      <w:r>
-        <w:rPr>
-          <w:b/>
-          <w:bCs/>
-          <w:color w:val="C00000"/>
-        </w:rPr>
-        <w:t>NEVER</w:t>
-      </w:r>
-      <w:r>
+        <w:t>ALL COMMUNICATIONS</w:t>
+      </w:r>
+      <w:r>
+        <w:rPr>
+          <w:b/>
+          <w:bCs/>
+        </w:rPr>
         <w:t xml:space="preserve"> </w:t>
       </w:r>
       <w:r>
@@ -403,13 +604,109 @@
           <w:bCs/>
           <w:color w:val="7030A0"/>
         </w:rPr>
-        <w:t>OCCUR</w:t>
-      </w:r>
-      <w:r>
-        <w:rPr>
-          <w:b/>
-          <w:bCs/>
-          <w:color w:val="7030A0"/>
+        <w:t>USING</w:t>
+      </w:r>
+      <w:r>
+        <w:rPr>
+          <w:b/>
+          <w:bCs/>
+        </w:rPr>
+        <w:t xml:space="preserve"> </w:t>
+      </w:r>
+      <w:r>
+        <w:rPr>
+          <w:b/>
+          <w:bCs/>
+          <w:color w:val="FF0000"/>
+        </w:rPr>
+        <w:t>THE TERM “</w:t>
+      </w:r>
+      <w:r>
+        <w:rPr>
+          <w:b/>
+          <w:bCs/>
+          <w:color w:val="FF0000"/>
+        </w:rPr>
+        <w:t>NUCLEAR</w:t>
+      </w:r>
+      <w:r>
+        <w:rPr>
+          <w:b/>
+          <w:bCs/>
+          <w:color w:val="FF0000"/>
+        </w:rPr>
+        <w:t>”</w:t>
+      </w:r>
+      <w:r>
+        <w:rPr>
+          <w:b/>
+          <w:bCs/>
+        </w:rPr>
+        <w:t xml:space="preserve">, </w:t>
+      </w:r>
+      <w:r>
+        <w:rPr>
+          <w:b/>
+          <w:bCs/>
+          <w:color w:val="00B050"/>
+        </w:rPr>
+        <w:t>ILLEGALLY</w:t>
+      </w:r>
+      <w:r>
+        <w:rPr>
+          <w:b/>
+          <w:bCs/>
+        </w:rPr>
+        <w:t xml:space="preserve">, </w:t>
+      </w:r>
+      <w:r>
+        <w:rPr>
+          <w:b/>
+          <w:bCs/>
+          <w:color w:val="0070C0"/>
+        </w:rPr>
+        <w:t>SHALL</w:t>
+      </w:r>
+      <w:r>
+        <w:rPr>
+          <w:b/>
+          <w:bCs/>
+          <w:color w:val="0070C0"/>
+        </w:rPr>
+        <w:t xml:space="preserve">       </w:t>
+      </w:r>
+      <w:r>
+        <w:rPr>
+          <w:rFonts w:ascii="Courier New" w:hAnsi="Courier New" w:cs="Courier New"/>
+          <w:b/>
+          <w:bCs/>
+          <w:color w:val="FF0000"/>
+          <w:rtl/>
+        </w:rPr>
+        <w:t>۞</w:t>
+      </w:r>
+      <w:r>
+        <w:rPr>
+          <w:b/>
+          <w:bCs/>
+          <w:color w:val="FF0000"/>
+        </w:rPr>
+        <w:t>NEVER BE ALLOWED</w:t>
+      </w:r>
+      <w:r>
+        <w:rPr>
+          <w:rFonts w:ascii="Courier New" w:hAnsi="Courier New" w:cs="Courier New"/>
+          <w:b/>
+          <w:bCs/>
+          <w:color w:val="FF0000"/>
+          <w:rtl/>
+        </w:rPr>
+        <w:t>۞</w:t>
+      </w:r>
+      <w:r>
+        <w:rPr>
+          <w:b/>
+          <w:bCs/>
         </w:rPr>
         <w:t>,</w:t>
       </w:r>
@@ -424,109 +721,9 @@
         <w:rPr>
           <w:b/>
           <w:bCs/>
-          <w:color w:val="00B050"/>
-        </w:rPr>
-        <w:t>EXCEPT</w:t>
-      </w:r>
-      <w:r>
-        <w:rPr>
-          <w:b/>
-          <w:bCs/>
-        </w:rPr>
-        <w:t xml:space="preserve"> </w:t>
-      </w:r>
-      <w:r>
-        <w:rPr>
-          <w:b/>
-          <w:bCs/>
-          <w:color w:val="0070C0"/>
-        </w:rPr>
-        <w:t>TO</w:t>
-      </w:r>
-      <w:r>
-        <w:rPr>
-          <w:b/>
-          <w:bCs/>
-        </w:rPr>
-        <w:t xml:space="preserve"> </w:t>
-      </w:r>
-      <w:r>
-        <w:rPr>
-          <w:b/>
-          <w:bCs/>
-          <w:color w:val="FF0000"/>
-        </w:rPr>
-        <w:t xml:space="preserve">ANY </w:t>
-      </w:r>
-      <w:r>
-        <w:rPr>
-          <w:b/>
-          <w:bCs/>
-          <w:color w:val="FF0000"/>
-        </w:rPr>
-        <w:t>ACTIVE-</w:t>
-      </w:r>
-      <w:r>
-        <w:rPr>
-          <w:b/>
-          <w:bCs/>
-          <w:color w:val="FF0000"/>
-        </w:rPr>
-        <w:t xml:space="preserve">DUTY </w:t>
-      </w:r>
-      <w:r>
-        <w:rPr>
-          <w:b/>
-          <w:bCs/>
-          <w:color w:val="FF0000"/>
-        </w:rPr>
-        <w:t xml:space="preserve">NUCLEAR </w:t>
-      </w:r>
-      <w:r>
-        <w:rPr>
-          <w:b/>
-          <w:bCs/>
-          <w:color w:val="FF0000"/>
-        </w:rPr>
-        <w:t xml:space="preserve">TERRORISM </w:t>
-      </w:r>
-      <w:r>
-        <w:rPr>
-          <w:b/>
-          <w:bCs/>
-          <w:color w:val="FF0000"/>
-        </w:rPr>
-        <w:t>INVESTIGATOR</w:t>
-      </w:r>
-      <w:r>
-        <w:t>,</w:t>
-      </w:r>
-      <w:r>
-        <w:t xml:space="preserve"> </w:t>
-      </w:r>
-      <w:r>
-        <w:rPr>
-          <w:b/>
-          <w:bCs/>
           <w:color w:val="00B0F0"/>
         </w:rPr>
-        <w:t xml:space="preserve">IMPLICITLY-EXPLICITLY </w:t>
-      </w:r>
-      <w:r>
-        <w:rPr>
-          <w:b/>
-          <w:bCs/>
-          <w:color w:val="00B0F0"/>
-        </w:rPr>
-        <w:t xml:space="preserve">GLOBALLY VIRULENTLY </w:t>
-      </w:r>
-      <w:r>
-        <w:rPr>
-          <w:b/>
-          <w:bCs/>
-          <w:color w:val="00B0F0"/>
-        </w:rPr>
-        <w:t>DEFINED</w:t>
+        <w:t>IMPLICITLY-EXPLICITLY GLOBALLY VIRULENTLY DEFINED</w:t>
       </w:r>
       <w:r>
         <w:t>.</w:t>
@@ -537,6 +734,1875 @@
         <w:ind w:left="360" w:hanging="360"/>
         <w:jc w:val="both"/>
         <w:rPr>
+          <w:bCs/>
+        </w:rPr>
+      </w:pPr>
+      <w:r>
+        <w:rPr>
+          <w:bCs/>
+          <w:u w:val="single"/>
+        </w:rPr>
+        <w:t xml:space="preserve">GENERALLY </w:t>
+      </w:r>
+      <w:r>
+        <w:rPr>
+          <w:bCs/>
+          <w:u w:val="single"/>
+        </w:rPr>
+        <w:t xml:space="preserve">AUTONOMOUS NUCLEAR </w:t>
+      </w:r>
+      <w:r>
+        <w:rPr>
+          <w:bCs/>
+          <w:u w:val="single"/>
+        </w:rPr>
+        <w:t>HATE CRIME</w:t>
+      </w:r>
+      <w:r>
+        <w:rPr>
+          <w:bCs/>
+          <w:u w:val="single"/>
+        </w:rPr>
+        <w:t xml:space="preserve"> PREVENTION </w:t>
+      </w:r>
+      <w:r>
+        <w:rPr>
+          <w:bCs/>
+          <w:u w:val="single"/>
+        </w:rPr>
+        <w:t xml:space="preserve">SECURITY </w:t>
+      </w:r>
+      <w:r>
+        <w:rPr>
+          <w:bCs/>
+          <w:u w:val="single"/>
+        </w:rPr>
+        <w:t>SYSTEMS</w:t>
+      </w:r>
+      <w:r>
+        <w:rPr>
+          <w:bCs/>
+        </w:rPr>
+        <w:t xml:space="preserve"> (</w:t>
+      </w:r>
+      <w:r>
+        <w:rPr>
+          <w:b/>
+        </w:rPr>
+        <w:t>2022</w:t>
+      </w:r>
+      <w:r>
+        <w:rPr>
+          <w:bCs/>
+        </w:rPr>
+        <w:t xml:space="preserve">) – </w:t>
+      </w:r>
+      <w:r>
+        <w:rPr>
+          <w:b/>
+          <w:color w:val="00B050"/>
+        </w:rPr>
+        <w:t>ALWAYS</w:t>
+      </w:r>
+      <w:r>
+        <w:rPr>
+          <w:bCs/>
+        </w:rPr>
+        <w:t xml:space="preserve"> </w:t>
+      </w:r>
+      <w:r>
+        <w:rPr>
+          <w:b/>
+          <w:color w:val="7030A0"/>
+        </w:rPr>
+        <w:t>VERIFIES</w:t>
+      </w:r>
+      <w:r>
+        <w:rPr>
+          <w:bCs/>
+        </w:rPr>
+        <w:t xml:space="preserve"> </w:t>
+      </w:r>
+      <w:r>
+        <w:rPr>
+          <w:b/>
+          <w:color w:val="0070C0"/>
+        </w:rPr>
+        <w:t>THAT</w:t>
+      </w:r>
+      <w:r>
+        <w:rPr>
+          <w:bCs/>
+        </w:rPr>
+        <w:t xml:space="preserve"> </w:t>
+      </w:r>
+      <w:r>
+        <w:rPr>
+          <w:b/>
+          <w:color w:val="FF0000"/>
+        </w:rPr>
+        <w:t xml:space="preserve">ANY NUCLEAR </w:t>
+      </w:r>
+      <w:r>
+        <w:rPr>
+          <w:b/>
+          <w:color w:val="FF0000"/>
+        </w:rPr>
+        <w:t>HATE CRIME</w:t>
+      </w:r>
+      <w:r>
+        <w:rPr>
+          <w:bCs/>
+        </w:rPr>
+        <w:t xml:space="preserve"> </w:t>
+      </w:r>
+      <w:r>
+        <w:rPr>
+          <w:b/>
+          <w:bCs/>
+          <w:color w:val="0070C0"/>
+        </w:rPr>
+        <w:t>SHALL</w:t>
+      </w:r>
+      <w:r>
+        <w:rPr>
+          <w:b/>
+          <w:bCs/>
+          <w:color w:val="0070C0"/>
+        </w:rPr>
+        <w:t xml:space="preserve"> </w:t>
+      </w:r>
+      <w:r>
+        <w:rPr>
+          <w:rFonts w:ascii="Courier New" w:hAnsi="Courier New" w:cs="Courier New"/>
+          <w:b/>
+          <w:bCs/>
+          <w:color w:val="FF0000"/>
+          <w:rtl/>
+        </w:rPr>
+        <w:t>۞</w:t>
+      </w:r>
+      <w:r>
+        <w:rPr>
+          <w:b/>
+          <w:bCs/>
+          <w:color w:val="FF0000"/>
+        </w:rPr>
+        <w:t>NEVER BE ALLOWED</w:t>
+      </w:r>
+      <w:proofErr w:type="gramStart"/>
+      <w:r>
+        <w:rPr>
+          <w:rFonts w:ascii="Courier New" w:hAnsi="Courier New" w:cs="Courier New"/>
+          <w:b/>
+          <w:bCs/>
+          <w:color w:val="FF0000"/>
+          <w:rtl/>
+        </w:rPr>
+        <w:t>۞</w:t>
+      </w:r>
+      <w:r>
+        <w:rPr>
+          <w:b/>
+          <w:bCs/>
+        </w:rPr>
+        <w:t>,</w:t>
+      </w:r>
+      <w:r>
+        <w:rPr>
+          <w:b/>
+          <w:bCs/>
+          <w:color w:val="00B0F0"/>
+        </w:rPr>
+        <w:t xml:space="preserve">   </w:t>
+      </w:r>
+      <w:proofErr w:type="gramEnd"/>
+      <w:r>
+        <w:rPr>
+          <w:b/>
+          <w:bCs/>
+          <w:color w:val="00B0F0"/>
+        </w:rPr>
+        <w:t xml:space="preserve">                                                                                     </w:t>
+      </w:r>
+      <w:r>
+        <w:rPr>
+          <w:b/>
+          <w:bCs/>
+          <w:color w:val="00B0F0"/>
+        </w:rPr>
+        <w:t>IMPLICITLY-</w:t>
+      </w:r>
+      <w:r>
+        <w:rPr>
+          <w:b/>
+          <w:bCs/>
+          <w:color w:val="00B0F0"/>
+        </w:rPr>
+        <w:t>EXPLICITLY</w:t>
+      </w:r>
+      <w:r>
+        <w:rPr>
+          <w:b/>
+          <w:bCs/>
+          <w:color w:val="00B0F0"/>
+        </w:rPr>
+        <w:t xml:space="preserve"> GLOBALLY VIRULENTLY</w:t>
+      </w:r>
+      <w:r>
+        <w:rPr>
+          <w:b/>
+          <w:bCs/>
+          <w:color w:val="00B0F0"/>
+        </w:rPr>
+        <w:t xml:space="preserve"> DEFINED</w:t>
+      </w:r>
+      <w:r>
+        <w:rPr>
+          <w:b/>
+          <w:bCs/>
+        </w:rPr>
+        <w:t>.</w:t>
+      </w:r>
+    </w:p>
+    <w:p>
+      <w:pPr>
+        <w:ind w:left="360" w:hanging="360"/>
+        <w:jc w:val="both"/>
+        <w:rPr>
+          <w:b/>
+          <w:bCs/>
+        </w:rPr>
+      </w:pPr>
+      <w:r>
+        <w:rPr>
+          <w:bCs/>
+          <w:u w:val="single"/>
+        </w:rPr>
+        <w:t xml:space="preserve">GENERALLY </w:t>
+      </w:r>
+      <w:r>
+        <w:rPr>
+          <w:bCs/>
+          <w:u w:val="single"/>
+        </w:rPr>
+        <w:t xml:space="preserve">AUTONOMOUS NUCLEAR </w:t>
+      </w:r>
+      <w:r>
+        <w:rPr>
+          <w:bCs/>
+          <w:u w:val="single"/>
+        </w:rPr>
+        <w:t>HATE FILLED SPEECH</w:t>
+      </w:r>
+      <w:r>
+        <w:rPr>
+          <w:bCs/>
+          <w:u w:val="single"/>
+        </w:rPr>
+        <w:t xml:space="preserve"> PREVENTION </w:t>
+      </w:r>
+      <w:r>
+        <w:rPr>
+          <w:bCs/>
+          <w:u w:val="single"/>
+        </w:rPr>
+        <w:t xml:space="preserve">SECURITY </w:t>
+      </w:r>
+      <w:r>
+        <w:rPr>
+          <w:bCs/>
+          <w:u w:val="single"/>
+        </w:rPr>
+        <w:t>SYSTEMS</w:t>
+      </w:r>
+      <w:r>
+        <w:rPr>
+          <w:bCs/>
+        </w:rPr>
+        <w:t xml:space="preserve"> (</w:t>
+      </w:r>
+      <w:r>
+        <w:rPr>
+          <w:b/>
+        </w:rPr>
+        <w:t>2022</w:t>
+      </w:r>
+      <w:r>
+        <w:rPr>
+          <w:bCs/>
+        </w:rPr>
+        <w:t xml:space="preserve">) – </w:t>
+      </w:r>
+      <w:r>
+        <w:rPr>
+          <w:b/>
+          <w:color w:val="00B050"/>
+        </w:rPr>
+        <w:t>ALWAYS</w:t>
+      </w:r>
+      <w:r>
+        <w:rPr>
+          <w:bCs/>
+        </w:rPr>
+        <w:t xml:space="preserve"> </w:t>
+      </w:r>
+      <w:r>
+        <w:rPr>
+          <w:b/>
+          <w:color w:val="7030A0"/>
+        </w:rPr>
+        <w:t>VERIFIES</w:t>
+      </w:r>
+      <w:r>
+        <w:rPr>
+          <w:bCs/>
+        </w:rPr>
+        <w:t xml:space="preserve"> </w:t>
+      </w:r>
+      <w:r>
+        <w:rPr>
+          <w:b/>
+          <w:color w:val="0070C0"/>
+        </w:rPr>
+        <w:t>THAT</w:t>
+      </w:r>
+      <w:r>
+        <w:rPr>
+          <w:bCs/>
+        </w:rPr>
+        <w:t xml:space="preserve"> </w:t>
+      </w:r>
+      <w:r>
+        <w:rPr>
+          <w:b/>
+          <w:color w:val="FF0000"/>
+        </w:rPr>
+        <w:t xml:space="preserve">ANY NUCLEAR </w:t>
+      </w:r>
+      <w:r>
+        <w:rPr>
+          <w:b/>
+          <w:color w:val="FF0000"/>
+        </w:rPr>
+        <w:t>FILLED HATE SPEECH</w:t>
+      </w:r>
+      <w:r>
+        <w:rPr>
+          <w:bCs/>
+        </w:rPr>
+        <w:t xml:space="preserve"> </w:t>
+      </w:r>
+      <w:r>
+        <w:rPr>
+          <w:b/>
+          <w:bCs/>
+          <w:color w:val="0070C0"/>
+        </w:rPr>
+        <w:t>SHALL</w:t>
+      </w:r>
+      <w:r>
+        <w:rPr>
+          <w:b/>
+          <w:bCs/>
+          <w:color w:val="0070C0"/>
+        </w:rPr>
+        <w:t xml:space="preserve"> </w:t>
+      </w:r>
+      <w:r>
+        <w:rPr>
+          <w:rFonts w:ascii="Courier New" w:hAnsi="Courier New" w:cs="Courier New"/>
+          <w:b/>
+          <w:bCs/>
+          <w:color w:val="FF0000"/>
+          <w:rtl/>
+        </w:rPr>
+        <w:t>۞</w:t>
+      </w:r>
+      <w:r>
+        <w:rPr>
+          <w:b/>
+          <w:bCs/>
+          <w:color w:val="FF0000"/>
+        </w:rPr>
+        <w:t>NEVER BE ALLOWED</w:t>
+      </w:r>
+      <w:proofErr w:type="gramStart"/>
+      <w:r>
+        <w:rPr>
+          <w:rFonts w:ascii="Courier New" w:hAnsi="Courier New" w:cs="Courier New"/>
+          <w:b/>
+          <w:bCs/>
+          <w:color w:val="FF0000"/>
+          <w:rtl/>
+        </w:rPr>
+        <w:t>۞</w:t>
+      </w:r>
+      <w:r>
+        <w:rPr>
+          <w:b/>
+          <w:bCs/>
+        </w:rPr>
+        <w:t>,</w:t>
+      </w:r>
+      <w:r>
+        <w:rPr>
+          <w:b/>
+          <w:bCs/>
+          <w:color w:val="00B0F0"/>
+        </w:rPr>
+        <w:t xml:space="preserve">   </w:t>
+      </w:r>
+      <w:proofErr w:type="gramEnd"/>
+      <w:r>
+        <w:rPr>
+          <w:b/>
+          <w:bCs/>
+          <w:color w:val="00B0F0"/>
+        </w:rPr>
+        <w:t xml:space="preserve">                                                                                     </w:t>
+      </w:r>
+      <w:r>
+        <w:rPr>
+          <w:b/>
+          <w:bCs/>
+          <w:color w:val="00B0F0"/>
+        </w:rPr>
+        <w:t>IMPLICITLY-</w:t>
+      </w:r>
+      <w:r>
+        <w:rPr>
+          <w:b/>
+          <w:bCs/>
+          <w:color w:val="00B0F0"/>
+        </w:rPr>
+        <w:t>EXPLICITLY</w:t>
+      </w:r>
+      <w:r>
+        <w:rPr>
+          <w:b/>
+          <w:bCs/>
+          <w:color w:val="00B0F0"/>
+        </w:rPr>
+        <w:t xml:space="preserve"> GLOBALLY VIRULENTLY</w:t>
+      </w:r>
+      <w:r>
+        <w:rPr>
+          <w:b/>
+          <w:bCs/>
+          <w:color w:val="00B0F0"/>
+        </w:rPr>
+        <w:t xml:space="preserve"> DEFINED</w:t>
+      </w:r>
+      <w:r>
+        <w:rPr>
+          <w:b/>
+          <w:bCs/>
+        </w:rPr>
+        <w:t>.</w:t>
+      </w:r>
+    </w:p>
+    <w:p>
+      <w:pPr>
+        <w:ind w:left="360" w:hanging="360"/>
+        <w:jc w:val="both"/>
+        <w:rPr>
+          <w:b/>
+          <w:bCs/>
+        </w:rPr>
+      </w:pPr>
+      <w:r>
+        <w:rPr>
+          <w:bCs/>
+          <w:u w:val="single"/>
+        </w:rPr>
+        <w:t xml:space="preserve">GENERALLY </w:t>
+      </w:r>
+      <w:r>
+        <w:rPr>
+          <w:bCs/>
+          <w:u w:val="single"/>
+        </w:rPr>
+        <w:t xml:space="preserve">AUTONOMOUS NUCLEAR </w:t>
+      </w:r>
+      <w:r>
+        <w:rPr>
+          <w:bCs/>
+          <w:u w:val="single"/>
+        </w:rPr>
+        <w:t>HATE FILLED RHETORIC</w:t>
+      </w:r>
+      <w:r>
+        <w:rPr>
+          <w:bCs/>
+          <w:u w:val="single"/>
+        </w:rPr>
+        <w:t xml:space="preserve"> PREVENTION </w:t>
+      </w:r>
+      <w:r>
+        <w:rPr>
+          <w:bCs/>
+          <w:u w:val="single"/>
+        </w:rPr>
+        <w:t xml:space="preserve">SECURITY </w:t>
+      </w:r>
+      <w:r>
+        <w:rPr>
+          <w:bCs/>
+          <w:u w:val="single"/>
+        </w:rPr>
+        <w:t>SYSTEMS</w:t>
+      </w:r>
+      <w:r>
+        <w:rPr>
+          <w:bCs/>
+        </w:rPr>
+        <w:t xml:space="preserve"> (</w:t>
+      </w:r>
+      <w:r>
+        <w:rPr>
+          <w:b/>
+        </w:rPr>
+        <w:t>202</w:t>
+      </w:r>
+      <w:r>
+        <w:rPr>
+          <w:b/>
+        </w:rPr>
+        <w:t>3</w:t>
+      </w:r>
+      <w:r>
+        <w:rPr>
+          <w:bCs/>
+        </w:rPr>
+        <w:t xml:space="preserve">) – </w:t>
+      </w:r>
+      <w:r>
+        <w:rPr>
+          <w:b/>
+          <w:color w:val="00B050"/>
+        </w:rPr>
+        <w:t>ALWAYS</w:t>
+      </w:r>
+      <w:r>
+        <w:rPr>
+          <w:bCs/>
+        </w:rPr>
+        <w:t xml:space="preserve"> </w:t>
+      </w:r>
+      <w:r>
+        <w:rPr>
+          <w:b/>
+          <w:color w:val="7030A0"/>
+        </w:rPr>
+        <w:t>VERIFIES</w:t>
+      </w:r>
+      <w:r>
+        <w:rPr>
+          <w:bCs/>
+        </w:rPr>
+        <w:t xml:space="preserve"> </w:t>
+      </w:r>
+      <w:r>
+        <w:rPr>
+          <w:b/>
+          <w:color w:val="0070C0"/>
+        </w:rPr>
+        <w:t>THAT</w:t>
+      </w:r>
+      <w:r>
+        <w:rPr>
+          <w:bCs/>
+        </w:rPr>
+        <w:t xml:space="preserve"> </w:t>
+      </w:r>
+      <w:r>
+        <w:rPr>
+          <w:b/>
+          <w:color w:val="FF0000"/>
+        </w:rPr>
+        <w:t xml:space="preserve">ANY NUCLEAR </w:t>
+      </w:r>
+      <w:r>
+        <w:rPr>
+          <w:b/>
+          <w:color w:val="FF0000"/>
+        </w:rPr>
+        <w:t>HATE FILLED RHETORIC</w:t>
+      </w:r>
+      <w:r>
+        <w:rPr>
+          <w:bCs/>
+        </w:rPr>
+        <w:t xml:space="preserve"> </w:t>
+      </w:r>
+      <w:r>
+        <w:rPr>
+          <w:b/>
+          <w:bCs/>
+          <w:color w:val="0070C0"/>
+        </w:rPr>
+        <w:t>SHALL</w:t>
+      </w:r>
+      <w:r>
+        <w:rPr>
+          <w:b/>
+          <w:bCs/>
+          <w:color w:val="0070C0"/>
+        </w:rPr>
+        <w:t xml:space="preserve">                                                     </w:t>
+      </w:r>
+      <w:r>
+        <w:rPr>
+          <w:rFonts w:ascii="Courier New" w:hAnsi="Courier New" w:cs="Courier New"/>
+          <w:b/>
+          <w:bCs/>
+          <w:color w:val="FF0000"/>
+          <w:rtl/>
+        </w:rPr>
+        <w:t>۞</w:t>
+      </w:r>
+      <w:r>
+        <w:rPr>
+          <w:b/>
+          <w:bCs/>
+          <w:color w:val="FF0000"/>
+        </w:rPr>
+        <w:t>NEVER BE ALLOWED</w:t>
+      </w:r>
+      <w:r>
+        <w:rPr>
+          <w:rFonts w:ascii="Courier New" w:hAnsi="Courier New" w:cs="Courier New"/>
+          <w:b/>
+          <w:bCs/>
+          <w:color w:val="FF0000"/>
+          <w:rtl/>
+        </w:rPr>
+        <w:t>۞</w:t>
+      </w:r>
+      <w:r>
+        <w:rPr>
+          <w:b/>
+          <w:bCs/>
+        </w:rPr>
+        <w:t xml:space="preserve">, </w:t>
+      </w:r>
+      <w:r>
+        <w:rPr>
+          <w:b/>
+          <w:bCs/>
+          <w:color w:val="00B0F0"/>
+        </w:rPr>
+        <w:t>IMPLICITLY-</w:t>
+      </w:r>
+      <w:r>
+        <w:rPr>
+          <w:b/>
+          <w:bCs/>
+          <w:color w:val="00B0F0"/>
+        </w:rPr>
+        <w:t>EXPLICITLY</w:t>
+      </w:r>
+      <w:r>
+        <w:rPr>
+          <w:b/>
+          <w:bCs/>
+          <w:color w:val="00B0F0"/>
+        </w:rPr>
+        <w:t xml:space="preserve"> GLOBALLY VIRULENTLY</w:t>
+      </w:r>
+      <w:r>
+        <w:rPr>
+          <w:b/>
+          <w:bCs/>
+          <w:color w:val="00B0F0"/>
+        </w:rPr>
+        <w:t xml:space="preserve"> DEFINED</w:t>
+      </w:r>
+      <w:r>
+        <w:rPr>
+          <w:b/>
+          <w:bCs/>
+        </w:rPr>
+        <w:t>.</w:t>
+      </w:r>
+    </w:p>
+    <w:p>
+      <w:pPr>
+        <w:ind w:left="360" w:hanging="360"/>
+        <w:jc w:val="both"/>
+        <w:rPr>
+          <w:bCs/>
+        </w:rPr>
+      </w:pPr>
+      <w:r>
+        <w:rPr>
+          <w:bCs/>
+          <w:u w:val="single"/>
+        </w:rPr>
+        <w:t xml:space="preserve">GENERALLY </w:t>
+      </w:r>
+      <w:r>
+        <w:rPr>
+          <w:bCs/>
+          <w:u w:val="single"/>
+        </w:rPr>
+        <w:t xml:space="preserve">AUTONOMOUS NUCLEAR </w:t>
+      </w:r>
+      <w:r>
+        <w:rPr>
+          <w:bCs/>
+          <w:u w:val="single"/>
+        </w:rPr>
+        <w:t>HATE WRITING</w:t>
+      </w:r>
+      <w:r>
+        <w:rPr>
+          <w:bCs/>
+          <w:u w:val="single"/>
+        </w:rPr>
+        <w:t xml:space="preserve"> PREVENTION </w:t>
+      </w:r>
+      <w:r>
+        <w:rPr>
+          <w:bCs/>
+          <w:u w:val="single"/>
+        </w:rPr>
+        <w:t xml:space="preserve">SECURITY </w:t>
+      </w:r>
+      <w:r>
+        <w:rPr>
+          <w:bCs/>
+          <w:u w:val="single"/>
+        </w:rPr>
+        <w:t>SYSTEMS</w:t>
+      </w:r>
+      <w:r>
+        <w:rPr>
+          <w:bCs/>
+        </w:rPr>
+        <w:t xml:space="preserve"> (</w:t>
+      </w:r>
+      <w:r>
+        <w:rPr>
+          <w:b/>
+        </w:rPr>
+        <w:t>2022</w:t>
+      </w:r>
+      <w:r>
+        <w:rPr>
+          <w:bCs/>
+        </w:rPr>
+        <w:t xml:space="preserve">) – </w:t>
+      </w:r>
+      <w:r>
+        <w:rPr>
+          <w:b/>
+          <w:color w:val="00B050"/>
+        </w:rPr>
+        <w:t>ALWAYS</w:t>
+      </w:r>
+      <w:r>
+        <w:rPr>
+          <w:bCs/>
+        </w:rPr>
+        <w:t xml:space="preserve"> </w:t>
+      </w:r>
+      <w:r>
+        <w:rPr>
+          <w:b/>
+          <w:color w:val="7030A0"/>
+        </w:rPr>
+        <w:t>VERIFIES</w:t>
+      </w:r>
+      <w:r>
+        <w:rPr>
+          <w:bCs/>
+        </w:rPr>
+        <w:t xml:space="preserve"> </w:t>
+      </w:r>
+      <w:r>
+        <w:rPr>
+          <w:b/>
+          <w:color w:val="0070C0"/>
+        </w:rPr>
+        <w:t>THAT</w:t>
+      </w:r>
+      <w:r>
+        <w:rPr>
+          <w:bCs/>
+        </w:rPr>
+        <w:t xml:space="preserve"> </w:t>
+      </w:r>
+      <w:r>
+        <w:rPr>
+          <w:b/>
+          <w:color w:val="FF0000"/>
+        </w:rPr>
+        <w:t xml:space="preserve">ANY NUCLEAR </w:t>
+      </w:r>
+      <w:r>
+        <w:rPr>
+          <w:b/>
+          <w:color w:val="FF0000"/>
+        </w:rPr>
+        <w:t>HATE WRITING</w:t>
+      </w:r>
+      <w:r>
+        <w:rPr>
+          <w:bCs/>
+        </w:rPr>
+        <w:t xml:space="preserve"> </w:t>
+      </w:r>
+      <w:r>
+        <w:rPr>
+          <w:b/>
+          <w:bCs/>
+          <w:color w:val="0070C0"/>
+        </w:rPr>
+        <w:t>SHALL</w:t>
+      </w:r>
+      <w:r>
+        <w:rPr>
+          <w:b/>
+          <w:bCs/>
+          <w:color w:val="0070C0"/>
+        </w:rPr>
+        <w:t xml:space="preserve"> </w:t>
+      </w:r>
+      <w:r>
+        <w:rPr>
+          <w:rFonts w:ascii="Courier New" w:hAnsi="Courier New" w:cs="Courier New"/>
+          <w:b/>
+          <w:bCs/>
+          <w:color w:val="FF0000"/>
+          <w:rtl/>
+        </w:rPr>
+        <w:t>۞</w:t>
+      </w:r>
+      <w:r>
+        <w:rPr>
+          <w:b/>
+          <w:bCs/>
+          <w:color w:val="FF0000"/>
+        </w:rPr>
+        <w:t>NEVER BE ALLOWED</w:t>
+      </w:r>
+      <w:proofErr w:type="gramStart"/>
+      <w:r>
+        <w:rPr>
+          <w:rFonts w:ascii="Courier New" w:hAnsi="Courier New" w:cs="Courier New"/>
+          <w:b/>
+          <w:bCs/>
+          <w:color w:val="FF0000"/>
+          <w:rtl/>
+        </w:rPr>
+        <w:t>۞</w:t>
+      </w:r>
+      <w:r>
+        <w:rPr>
+          <w:b/>
+          <w:bCs/>
+        </w:rPr>
+        <w:t>,</w:t>
+      </w:r>
+      <w:r>
+        <w:rPr>
+          <w:b/>
+          <w:bCs/>
+          <w:color w:val="00B0F0"/>
+        </w:rPr>
+        <w:t xml:space="preserve">   </w:t>
+      </w:r>
+      <w:proofErr w:type="gramEnd"/>
+      <w:r>
+        <w:rPr>
+          <w:b/>
+          <w:bCs/>
+          <w:color w:val="00B0F0"/>
+        </w:rPr>
+        <w:t xml:space="preserve">                                                                                     </w:t>
+      </w:r>
+      <w:r>
+        <w:rPr>
+          <w:b/>
+          <w:bCs/>
+          <w:color w:val="00B0F0"/>
+        </w:rPr>
+        <w:t>IMPLICITLY-</w:t>
+      </w:r>
+      <w:r>
+        <w:rPr>
+          <w:b/>
+          <w:bCs/>
+          <w:color w:val="00B0F0"/>
+        </w:rPr>
+        <w:t>EXPLICITLY</w:t>
+      </w:r>
+      <w:r>
+        <w:rPr>
+          <w:b/>
+          <w:bCs/>
+          <w:color w:val="00B0F0"/>
+        </w:rPr>
+        <w:t xml:space="preserve"> GLOBALLY VIRULENTLY</w:t>
+      </w:r>
+      <w:r>
+        <w:rPr>
+          <w:b/>
+          <w:bCs/>
+          <w:color w:val="00B0F0"/>
+        </w:rPr>
+        <w:t xml:space="preserve"> DEFINED</w:t>
+      </w:r>
+      <w:r>
+        <w:rPr>
+          <w:b/>
+          <w:bCs/>
+        </w:rPr>
+        <w:t>.</w:t>
+      </w:r>
+    </w:p>
+    <w:p>
+      <w:pPr>
+        <w:ind w:left="360" w:hanging="360"/>
+        <w:jc w:val="both"/>
+        <w:rPr>
+          <w:bCs/>
+        </w:rPr>
+      </w:pPr>
+      <w:r>
+        <w:rPr>
+          <w:bCs/>
+          <w:u w:val="single"/>
+        </w:rPr>
+        <w:t xml:space="preserve">GENERALLY </w:t>
+      </w:r>
+      <w:r>
+        <w:rPr>
+          <w:bCs/>
+          <w:u w:val="single"/>
+        </w:rPr>
+        <w:t xml:space="preserve">AUTONOMOUS NUCLEAR </w:t>
+      </w:r>
+      <w:r>
+        <w:rPr>
+          <w:bCs/>
+          <w:u w:val="single"/>
+        </w:rPr>
+        <w:t>HATE TYPING</w:t>
+      </w:r>
+      <w:r>
+        <w:rPr>
+          <w:bCs/>
+          <w:u w:val="single"/>
+        </w:rPr>
+        <w:t xml:space="preserve"> PREVENTION </w:t>
+      </w:r>
+      <w:r>
+        <w:rPr>
+          <w:bCs/>
+          <w:u w:val="single"/>
+        </w:rPr>
+        <w:t xml:space="preserve">SECURITY </w:t>
+      </w:r>
+      <w:r>
+        <w:rPr>
+          <w:bCs/>
+          <w:u w:val="single"/>
+        </w:rPr>
+        <w:t>SYSTEMS</w:t>
+      </w:r>
+      <w:r>
+        <w:rPr>
+          <w:bCs/>
+        </w:rPr>
+        <w:t xml:space="preserve"> (</w:t>
+      </w:r>
+      <w:r>
+        <w:rPr>
+          <w:b/>
+        </w:rPr>
+        <w:t>2022</w:t>
+      </w:r>
+      <w:r>
+        <w:rPr>
+          <w:bCs/>
+        </w:rPr>
+        <w:t xml:space="preserve">) – </w:t>
+      </w:r>
+      <w:r>
+        <w:rPr>
+          <w:b/>
+          <w:color w:val="00B050"/>
+        </w:rPr>
+        <w:t>ALWAYS</w:t>
+      </w:r>
+      <w:r>
+        <w:rPr>
+          <w:bCs/>
+        </w:rPr>
+        <w:t xml:space="preserve"> </w:t>
+      </w:r>
+      <w:r>
+        <w:rPr>
+          <w:b/>
+          <w:color w:val="7030A0"/>
+        </w:rPr>
+        <w:t>VERIFIES</w:t>
+      </w:r>
+      <w:r>
+        <w:rPr>
+          <w:bCs/>
+        </w:rPr>
+        <w:t xml:space="preserve"> </w:t>
+      </w:r>
+      <w:r>
+        <w:rPr>
+          <w:b/>
+          <w:color w:val="0070C0"/>
+        </w:rPr>
+        <w:t>THAT</w:t>
+      </w:r>
+      <w:r>
+        <w:rPr>
+          <w:bCs/>
+        </w:rPr>
+        <w:t xml:space="preserve"> </w:t>
+      </w:r>
+      <w:r>
+        <w:rPr>
+          <w:b/>
+          <w:color w:val="FF0000"/>
+        </w:rPr>
+        <w:t xml:space="preserve">ANY NUCLEAR </w:t>
+      </w:r>
+      <w:r>
+        <w:rPr>
+          <w:b/>
+          <w:color w:val="FF0000"/>
+        </w:rPr>
+        <w:t>HATE TYPING</w:t>
+      </w:r>
+      <w:r>
+        <w:rPr>
+          <w:bCs/>
+        </w:rPr>
+        <w:t xml:space="preserve"> </w:t>
+      </w:r>
+      <w:r>
+        <w:rPr>
+          <w:b/>
+          <w:bCs/>
+          <w:color w:val="0070C0"/>
+        </w:rPr>
+        <w:t>SHALL</w:t>
+      </w:r>
+      <w:r>
+        <w:rPr>
+          <w:b/>
+          <w:bCs/>
+          <w:color w:val="0070C0"/>
+        </w:rPr>
+        <w:t xml:space="preserve"> </w:t>
+      </w:r>
+      <w:r>
+        <w:rPr>
+          <w:rFonts w:ascii="Courier New" w:hAnsi="Courier New" w:cs="Courier New"/>
+          <w:b/>
+          <w:bCs/>
+          <w:color w:val="FF0000"/>
+          <w:rtl/>
+        </w:rPr>
+        <w:t>۞</w:t>
+      </w:r>
+      <w:r>
+        <w:rPr>
+          <w:b/>
+          <w:bCs/>
+          <w:color w:val="FF0000"/>
+        </w:rPr>
+        <w:t>NEVER BE ALLOWED</w:t>
+      </w:r>
+      <w:proofErr w:type="gramStart"/>
+      <w:r>
+        <w:rPr>
+          <w:rFonts w:ascii="Courier New" w:hAnsi="Courier New" w:cs="Courier New"/>
+          <w:b/>
+          <w:bCs/>
+          <w:color w:val="FF0000"/>
+          <w:rtl/>
+        </w:rPr>
+        <w:t>۞</w:t>
+      </w:r>
+      <w:r>
+        <w:rPr>
+          <w:b/>
+          <w:bCs/>
+        </w:rPr>
+        <w:t>,</w:t>
+      </w:r>
+      <w:r>
+        <w:rPr>
+          <w:b/>
+          <w:bCs/>
+          <w:color w:val="00B0F0"/>
+        </w:rPr>
+        <w:t xml:space="preserve">   </w:t>
+      </w:r>
+      <w:proofErr w:type="gramEnd"/>
+      <w:r>
+        <w:rPr>
+          <w:b/>
+          <w:bCs/>
+          <w:color w:val="00B0F0"/>
+        </w:rPr>
+        <w:t xml:space="preserve">                                                                                     </w:t>
+      </w:r>
+      <w:r>
+        <w:rPr>
+          <w:b/>
+          <w:bCs/>
+          <w:color w:val="00B0F0"/>
+        </w:rPr>
+        <w:t>IMPLICITLY-</w:t>
+      </w:r>
+      <w:r>
+        <w:rPr>
+          <w:b/>
+          <w:bCs/>
+          <w:color w:val="00B0F0"/>
+        </w:rPr>
+        <w:t>EXPLICITLY</w:t>
+      </w:r>
+      <w:r>
+        <w:rPr>
+          <w:b/>
+          <w:bCs/>
+          <w:color w:val="00B0F0"/>
+        </w:rPr>
+        <w:t xml:space="preserve"> GLOBALLY VIRULENTLY</w:t>
+      </w:r>
+      <w:r>
+        <w:rPr>
+          <w:b/>
+          <w:bCs/>
+          <w:color w:val="00B0F0"/>
+        </w:rPr>
+        <w:t xml:space="preserve"> DEFINED</w:t>
+      </w:r>
+      <w:r>
+        <w:rPr>
+          <w:b/>
+          <w:bCs/>
+        </w:rPr>
+        <w:t>.</w:t>
+      </w:r>
+    </w:p>
+    <w:p>
+      <w:pPr>
+        <w:ind w:left="360" w:hanging="360"/>
+        <w:jc w:val="both"/>
+        <w:rPr>
+          <w:bCs/>
+        </w:rPr>
+      </w:pPr>
+      <w:r>
+        <w:rPr>
+          <w:bCs/>
+          <w:u w:val="single"/>
+        </w:rPr>
+        <w:t xml:space="preserve">GENERALLY </w:t>
+      </w:r>
+      <w:r>
+        <w:rPr>
+          <w:bCs/>
+          <w:u w:val="single"/>
+        </w:rPr>
+        <w:t xml:space="preserve">AUTONOMOUS NUCLEAR </w:t>
+      </w:r>
+      <w:r>
+        <w:rPr>
+          <w:bCs/>
+          <w:u w:val="single"/>
+        </w:rPr>
+        <w:t>HATE THOUGHT</w:t>
+      </w:r>
+      <w:r>
+        <w:rPr>
+          <w:bCs/>
+          <w:u w:val="single"/>
+        </w:rPr>
+        <w:t xml:space="preserve"> PREVENTION </w:t>
+      </w:r>
+      <w:r>
+        <w:rPr>
+          <w:bCs/>
+          <w:u w:val="single"/>
+        </w:rPr>
+        <w:t xml:space="preserve">SECURITY </w:t>
+      </w:r>
+      <w:r>
+        <w:rPr>
+          <w:bCs/>
+          <w:u w:val="single"/>
+        </w:rPr>
+        <w:t>SYSTEMS</w:t>
+      </w:r>
+      <w:r>
+        <w:rPr>
+          <w:bCs/>
+        </w:rPr>
+        <w:t xml:space="preserve"> (</w:t>
+      </w:r>
+      <w:r>
+        <w:rPr>
+          <w:b/>
+        </w:rPr>
+        <w:t>2022</w:t>
+      </w:r>
+      <w:r>
+        <w:rPr>
+          <w:bCs/>
+        </w:rPr>
+        <w:t xml:space="preserve">) – </w:t>
+      </w:r>
+      <w:r>
+        <w:rPr>
+          <w:b/>
+          <w:color w:val="00B050"/>
+        </w:rPr>
+        <w:t>ALWAYS</w:t>
+      </w:r>
+      <w:r>
+        <w:rPr>
+          <w:bCs/>
+        </w:rPr>
+        <w:t xml:space="preserve"> </w:t>
+      </w:r>
+      <w:r>
+        <w:rPr>
+          <w:b/>
+          <w:color w:val="7030A0"/>
+        </w:rPr>
+        <w:t>VERIFIES</w:t>
+      </w:r>
+      <w:r>
+        <w:rPr>
+          <w:bCs/>
+        </w:rPr>
+        <w:t xml:space="preserve"> </w:t>
+      </w:r>
+      <w:r>
+        <w:rPr>
+          <w:b/>
+          <w:color w:val="0070C0"/>
+        </w:rPr>
+        <w:t>THAT</w:t>
+      </w:r>
+      <w:r>
+        <w:rPr>
+          <w:bCs/>
+        </w:rPr>
+        <w:t xml:space="preserve"> </w:t>
+      </w:r>
+      <w:r>
+        <w:rPr>
+          <w:b/>
+          <w:color w:val="FF0000"/>
+        </w:rPr>
+        <w:t xml:space="preserve">ANY NUCLEAR </w:t>
+      </w:r>
+      <w:r>
+        <w:rPr>
+          <w:b/>
+          <w:color w:val="FF0000"/>
+        </w:rPr>
+        <w:t>HATE THOUGHT</w:t>
+      </w:r>
+      <w:r>
+        <w:rPr>
+          <w:bCs/>
+        </w:rPr>
+        <w:t xml:space="preserve"> </w:t>
+      </w:r>
+      <w:r>
+        <w:rPr>
+          <w:b/>
+          <w:bCs/>
+          <w:color w:val="0070C0"/>
+        </w:rPr>
+        <w:t>SHALL</w:t>
+      </w:r>
+      <w:r>
+        <w:rPr>
+          <w:b/>
+          <w:bCs/>
+          <w:color w:val="0070C0"/>
+        </w:rPr>
+        <w:t xml:space="preserve"> </w:t>
+      </w:r>
+      <w:r>
+        <w:rPr>
+          <w:rFonts w:ascii="Courier New" w:hAnsi="Courier New" w:cs="Courier New"/>
+          <w:b/>
+          <w:bCs/>
+          <w:color w:val="FF0000"/>
+          <w:rtl/>
+        </w:rPr>
+        <w:t>۞</w:t>
+      </w:r>
+      <w:r>
+        <w:rPr>
+          <w:b/>
+          <w:bCs/>
+          <w:color w:val="FF0000"/>
+        </w:rPr>
+        <w:t>NEVER BE ALLOWED</w:t>
+      </w:r>
+      <w:proofErr w:type="gramStart"/>
+      <w:r>
+        <w:rPr>
+          <w:rFonts w:ascii="Courier New" w:hAnsi="Courier New" w:cs="Courier New"/>
+          <w:b/>
+          <w:bCs/>
+          <w:color w:val="FF0000"/>
+          <w:rtl/>
+        </w:rPr>
+        <w:t>۞</w:t>
+      </w:r>
+      <w:r>
+        <w:rPr>
+          <w:b/>
+          <w:bCs/>
+        </w:rPr>
+        <w:t>,</w:t>
+      </w:r>
+      <w:r>
+        <w:rPr>
+          <w:b/>
+          <w:bCs/>
+          <w:color w:val="00B0F0"/>
+        </w:rPr>
+        <w:t xml:space="preserve">   </w:t>
+      </w:r>
+      <w:proofErr w:type="gramEnd"/>
+      <w:r>
+        <w:rPr>
+          <w:b/>
+          <w:bCs/>
+          <w:color w:val="00B0F0"/>
+        </w:rPr>
+        <w:t xml:space="preserve">                                                                                     </w:t>
+      </w:r>
+      <w:r>
+        <w:rPr>
+          <w:b/>
+          <w:bCs/>
+          <w:color w:val="00B0F0"/>
+        </w:rPr>
+        <w:t>IMPLICITLY-</w:t>
+      </w:r>
+      <w:r>
+        <w:rPr>
+          <w:b/>
+          <w:bCs/>
+          <w:color w:val="00B0F0"/>
+        </w:rPr>
+        <w:t>EXPLICITLY</w:t>
+      </w:r>
+      <w:r>
+        <w:rPr>
+          <w:b/>
+          <w:bCs/>
+          <w:color w:val="00B0F0"/>
+        </w:rPr>
+        <w:t xml:space="preserve"> GLOBALLY VIRULENTLY</w:t>
+      </w:r>
+      <w:r>
+        <w:rPr>
+          <w:b/>
+          <w:bCs/>
+          <w:color w:val="00B0F0"/>
+        </w:rPr>
+        <w:t xml:space="preserve"> DEFINED</w:t>
+      </w:r>
+      <w:r>
+        <w:rPr>
+          <w:b/>
+          <w:bCs/>
+        </w:rPr>
+        <w:t>.</w:t>
+      </w:r>
+    </w:p>
+    <w:p>
+      <w:pPr>
+        <w:ind w:left="360" w:hanging="360"/>
+        <w:jc w:val="both"/>
+        <w:rPr>
+          <w:bCs/>
+        </w:rPr>
+      </w:pPr>
+      <w:r>
+        <w:rPr>
+          <w:bCs/>
+          <w:u w:val="single"/>
+        </w:rPr>
+        <w:t xml:space="preserve">GENERALLY </w:t>
+      </w:r>
+      <w:r>
+        <w:rPr>
+          <w:bCs/>
+          <w:u w:val="single"/>
+        </w:rPr>
+        <w:t xml:space="preserve">AUTONOMOUS NUCLEAR </w:t>
+      </w:r>
+      <w:r>
+        <w:rPr>
+          <w:bCs/>
+          <w:u w:val="single"/>
+        </w:rPr>
+        <w:t>HATE COMMUNICATION</w:t>
+      </w:r>
+      <w:r>
+        <w:rPr>
+          <w:bCs/>
+          <w:u w:val="single"/>
+        </w:rPr>
+        <w:t xml:space="preserve"> PREVENTION </w:t>
+      </w:r>
+      <w:r>
+        <w:rPr>
+          <w:bCs/>
+          <w:u w:val="single"/>
+        </w:rPr>
+        <w:t xml:space="preserve">SECURITY </w:t>
+      </w:r>
+      <w:r>
+        <w:rPr>
+          <w:bCs/>
+          <w:u w:val="single"/>
+        </w:rPr>
+        <w:t>SYSTEMS</w:t>
+      </w:r>
+      <w:r>
+        <w:rPr>
+          <w:bCs/>
+        </w:rPr>
+        <w:t xml:space="preserve"> (</w:t>
+      </w:r>
+      <w:r>
+        <w:rPr>
+          <w:b/>
+        </w:rPr>
+        <w:t>2022</w:t>
+      </w:r>
+      <w:r>
+        <w:rPr>
+          <w:bCs/>
+        </w:rPr>
+        <w:t xml:space="preserve">) – </w:t>
+      </w:r>
+      <w:r>
+        <w:rPr>
+          <w:b/>
+          <w:color w:val="00B050"/>
+        </w:rPr>
+        <w:t>ALWAYS</w:t>
+      </w:r>
+      <w:r>
+        <w:rPr>
+          <w:bCs/>
+        </w:rPr>
+        <w:t xml:space="preserve"> </w:t>
+      </w:r>
+      <w:r>
+        <w:rPr>
+          <w:b/>
+          <w:color w:val="7030A0"/>
+        </w:rPr>
+        <w:t>VERIFIES</w:t>
+      </w:r>
+      <w:r>
+        <w:rPr>
+          <w:bCs/>
+        </w:rPr>
+        <w:t xml:space="preserve"> </w:t>
+      </w:r>
+      <w:r>
+        <w:rPr>
+          <w:b/>
+          <w:color w:val="0070C0"/>
+        </w:rPr>
+        <w:t>THAT</w:t>
+      </w:r>
+      <w:r>
+        <w:rPr>
+          <w:bCs/>
+        </w:rPr>
+        <w:t xml:space="preserve"> </w:t>
+      </w:r>
+      <w:r>
+        <w:rPr>
+          <w:b/>
+          <w:color w:val="FF0000"/>
+        </w:rPr>
+        <w:t xml:space="preserve">ANY NUCLEAR </w:t>
+      </w:r>
+      <w:r>
+        <w:rPr>
+          <w:b/>
+          <w:color w:val="FF0000"/>
+        </w:rPr>
+        <w:t>HATE COMMUNICATION</w:t>
+      </w:r>
+      <w:r>
+        <w:rPr>
+          <w:bCs/>
+        </w:rPr>
+        <w:t xml:space="preserve"> </w:t>
+      </w:r>
+      <w:r>
+        <w:rPr>
+          <w:b/>
+          <w:bCs/>
+          <w:color w:val="0070C0"/>
+        </w:rPr>
+        <w:t>SHALL</w:t>
+      </w:r>
+      <w:r>
+        <w:rPr>
+          <w:b/>
+          <w:bCs/>
+          <w:color w:val="0070C0"/>
+        </w:rPr>
+        <w:t xml:space="preserve">                                               </w:t>
+      </w:r>
+      <w:r>
+        <w:rPr>
+          <w:rFonts w:ascii="Courier New" w:hAnsi="Courier New" w:cs="Courier New"/>
+          <w:b/>
+          <w:bCs/>
+          <w:color w:val="FF0000"/>
+          <w:rtl/>
+        </w:rPr>
+        <w:t>۞</w:t>
+      </w:r>
+      <w:r>
+        <w:rPr>
+          <w:b/>
+          <w:bCs/>
+          <w:color w:val="FF0000"/>
+        </w:rPr>
+        <w:t>NEVER BE ALLOWED</w:t>
+      </w:r>
+      <w:r>
+        <w:rPr>
+          <w:rFonts w:ascii="Courier New" w:hAnsi="Courier New" w:cs="Courier New"/>
+          <w:b/>
+          <w:bCs/>
+          <w:color w:val="FF0000"/>
+          <w:rtl/>
+        </w:rPr>
+        <w:t>۞</w:t>
+      </w:r>
+      <w:r>
+        <w:rPr>
+          <w:b/>
+          <w:bCs/>
+        </w:rPr>
+        <w:t>,</w:t>
+      </w:r>
+      <w:r>
+        <w:rPr>
+          <w:b/>
+          <w:bCs/>
+          <w:color w:val="00B0F0"/>
+        </w:rPr>
+        <w:t xml:space="preserve"> </w:t>
+      </w:r>
+      <w:r>
+        <w:rPr>
+          <w:b/>
+          <w:bCs/>
+          <w:color w:val="00B0F0"/>
+        </w:rPr>
+        <w:t>IMPLICITLY-</w:t>
+      </w:r>
+      <w:r>
+        <w:rPr>
+          <w:b/>
+          <w:bCs/>
+          <w:color w:val="00B0F0"/>
+        </w:rPr>
+        <w:t>EXPLICITLY</w:t>
+      </w:r>
+      <w:r>
+        <w:rPr>
+          <w:b/>
+          <w:bCs/>
+          <w:color w:val="00B0F0"/>
+        </w:rPr>
+        <w:t xml:space="preserve"> GLOBALLY VIRULENTLY</w:t>
+      </w:r>
+      <w:r>
+        <w:rPr>
+          <w:b/>
+          <w:bCs/>
+          <w:color w:val="00B0F0"/>
+        </w:rPr>
+        <w:t xml:space="preserve"> DEFINED</w:t>
+      </w:r>
+      <w:r>
+        <w:rPr>
+          <w:b/>
+          <w:bCs/>
+        </w:rPr>
+        <w:t>.</w:t>
+      </w:r>
+    </w:p>
+    <w:p>
+      <w:pPr>
+        <w:ind w:left="360" w:hanging="360"/>
+        <w:jc w:val="both"/>
+        <w:rPr>
+          <w:bCs/>
+        </w:rPr>
+      </w:pPr>
+      <w:r>
+        <w:rPr>
+          <w:bCs/>
+          <w:u w:val="single"/>
+        </w:rPr>
+        <w:lastRenderedPageBreak/>
+        <w:t xml:space="preserve">GENERALLY </w:t>
+      </w:r>
+      <w:r>
+        <w:rPr>
+          <w:bCs/>
+          <w:u w:val="single"/>
+        </w:rPr>
+        <w:t xml:space="preserve">AUTONOMOUS NUCLEAR </w:t>
+      </w:r>
+      <w:r>
+        <w:rPr>
+          <w:bCs/>
+          <w:u w:val="single"/>
+        </w:rPr>
+        <w:t>PROLIFERATION</w:t>
+      </w:r>
+      <w:r>
+        <w:rPr>
+          <w:bCs/>
+          <w:u w:val="single"/>
+        </w:rPr>
+        <w:t xml:space="preserve"> PREVENTION </w:t>
+      </w:r>
+      <w:r>
+        <w:rPr>
+          <w:bCs/>
+          <w:u w:val="single"/>
+        </w:rPr>
+        <w:t xml:space="preserve">SECURITY </w:t>
+      </w:r>
+      <w:r>
+        <w:rPr>
+          <w:bCs/>
+          <w:u w:val="single"/>
+        </w:rPr>
+        <w:t>SYSTEMS</w:t>
+      </w:r>
+      <w:r>
+        <w:rPr>
+          <w:bCs/>
+        </w:rPr>
+        <w:t xml:space="preserve"> (</w:t>
+      </w:r>
+      <w:r>
+        <w:rPr>
+          <w:b/>
+        </w:rPr>
+        <w:t>2022</w:t>
+      </w:r>
+      <w:r>
+        <w:rPr>
+          <w:bCs/>
+        </w:rPr>
+        <w:t xml:space="preserve">) – </w:t>
+      </w:r>
+      <w:r>
+        <w:rPr>
+          <w:b/>
+          <w:color w:val="00B050"/>
+        </w:rPr>
+        <w:t>ALWAYS</w:t>
+      </w:r>
+      <w:r>
+        <w:rPr>
+          <w:bCs/>
+        </w:rPr>
+        <w:t xml:space="preserve"> </w:t>
+      </w:r>
+      <w:r>
+        <w:rPr>
+          <w:b/>
+          <w:color w:val="7030A0"/>
+        </w:rPr>
+        <w:t>VERIFIES</w:t>
+      </w:r>
+      <w:r>
+        <w:rPr>
+          <w:bCs/>
+        </w:rPr>
+        <w:t xml:space="preserve"> </w:t>
+      </w:r>
+      <w:r>
+        <w:rPr>
+          <w:b/>
+          <w:color w:val="0070C0"/>
+        </w:rPr>
+        <w:t>THAT</w:t>
+      </w:r>
+      <w:r>
+        <w:rPr>
+          <w:bCs/>
+        </w:rPr>
+        <w:t xml:space="preserve"> </w:t>
+      </w:r>
+      <w:r>
+        <w:rPr>
+          <w:b/>
+          <w:color w:val="FF0000"/>
+        </w:rPr>
+        <w:t xml:space="preserve">ANY NUCLEAR </w:t>
+      </w:r>
+      <w:r>
+        <w:rPr>
+          <w:b/>
+          <w:color w:val="FF0000"/>
+        </w:rPr>
+        <w:t>PROLIFERATION</w:t>
+      </w:r>
+      <w:r>
+        <w:rPr>
+          <w:bCs/>
+        </w:rPr>
+        <w:t xml:space="preserve"> </w:t>
+      </w:r>
+      <w:r>
+        <w:rPr>
+          <w:b/>
+          <w:bCs/>
+          <w:color w:val="0070C0"/>
+        </w:rPr>
+        <w:t>SHALL</w:t>
+      </w:r>
+      <w:r>
+        <w:rPr>
+          <w:b/>
+          <w:bCs/>
+          <w:color w:val="0070C0"/>
+        </w:rPr>
+        <w:t xml:space="preserve"> </w:t>
+      </w:r>
+      <w:r>
+        <w:rPr>
+          <w:rFonts w:ascii="Courier New" w:hAnsi="Courier New" w:cs="Courier New"/>
+          <w:b/>
+          <w:bCs/>
+          <w:color w:val="FF0000"/>
+          <w:rtl/>
+        </w:rPr>
+        <w:t>۞</w:t>
+      </w:r>
+      <w:r>
+        <w:rPr>
+          <w:b/>
+          <w:bCs/>
+          <w:color w:val="FF0000"/>
+        </w:rPr>
+        <w:t>NEVER BE ALLOWED</w:t>
+      </w:r>
+      <w:proofErr w:type="gramStart"/>
+      <w:r>
+        <w:rPr>
+          <w:rFonts w:ascii="Courier New" w:hAnsi="Courier New" w:cs="Courier New"/>
+          <w:b/>
+          <w:bCs/>
+          <w:color w:val="FF0000"/>
+          <w:rtl/>
+        </w:rPr>
+        <w:t>۞</w:t>
+      </w:r>
+      <w:r>
+        <w:rPr>
+          <w:b/>
+          <w:bCs/>
+        </w:rPr>
+        <w:t>,</w:t>
+      </w:r>
+      <w:r>
+        <w:rPr>
+          <w:b/>
+          <w:bCs/>
+          <w:color w:val="00B0F0"/>
+        </w:rPr>
+        <w:t xml:space="preserve">   </w:t>
+      </w:r>
+      <w:proofErr w:type="gramEnd"/>
+      <w:r>
+        <w:rPr>
+          <w:b/>
+          <w:bCs/>
+          <w:color w:val="00B0F0"/>
+        </w:rPr>
+        <w:t xml:space="preserve">                                                                                     </w:t>
+      </w:r>
+      <w:r>
+        <w:rPr>
+          <w:b/>
+          <w:bCs/>
+          <w:color w:val="00B0F0"/>
+        </w:rPr>
+        <w:t>IMPLICITLY-</w:t>
+      </w:r>
+      <w:r>
+        <w:rPr>
+          <w:b/>
+          <w:bCs/>
+          <w:color w:val="00B0F0"/>
+        </w:rPr>
+        <w:t>EXPLICITLY</w:t>
+      </w:r>
+      <w:r>
+        <w:rPr>
+          <w:b/>
+          <w:bCs/>
+          <w:color w:val="00B0F0"/>
+        </w:rPr>
+        <w:t xml:space="preserve"> GLOBALLY VIRULENTLY</w:t>
+      </w:r>
+      <w:r>
+        <w:rPr>
+          <w:b/>
+          <w:bCs/>
+          <w:color w:val="00B0F0"/>
+        </w:rPr>
+        <w:t xml:space="preserve"> DEFINED</w:t>
+      </w:r>
+      <w:r>
+        <w:rPr>
+          <w:b/>
+          <w:bCs/>
+        </w:rPr>
+        <w:t>.</w:t>
+      </w:r>
+    </w:p>
+    <w:p>
+      <w:pPr>
+        <w:ind w:left="360" w:hanging="360"/>
+        <w:jc w:val="both"/>
+        <w:rPr>
           <w:u w:val="single"/>
         </w:rPr>
       </w:pPr>
@@ -1578,7 +3644,6 @@
         </w:rPr>
       </w:pPr>
       <w:r>
-        <w:lastRenderedPageBreak/>
         <w:tab/>
       </w:r>
       <w:r>
@@ -1675,6 +3740,7 @@
         </w:rPr>
       </w:pPr>
       <w:r>
+        <w:lastRenderedPageBreak/>
         <w:tab/>
       </w:r>
       <w:r>
@@ -2669,7 +4735,6 @@
         </w:rPr>
       </w:pPr>
       <w:r>
-        <w:lastRenderedPageBreak/>
         <w:tab/>
       </w:r>
       <w:r>
@@ -2721,6 +4786,7 @@
         <w:rPr>
           <w:u w:val="single"/>
         </w:rPr>
+        <w:lastRenderedPageBreak/>
         <w:t>PREVENTION SECURITY SYSTEM</w:t>
       </w:r>
       <w:r>
@@ -3631,7 +5697,23 @@
                     <w:sz w:val="14"/>
                     <w:szCs w:val="14"/>
                   </w:rPr>
-                  <w:t xml:space="preserve">a considerable amount of time, effort, and            </w:t>
+                  <w:t xml:space="preserve">a considerable amount of time, effort, </w:t>
+                </w:r>
+                <w:r>
+                  <w:rPr>
+                    <w:color w:val="FFFFFF" w:themeColor="background1"/>
+                    <w:sz w:val="14"/>
+                    <w:szCs w:val="14"/>
+                  </w:rPr>
+                  <w:t>and</w:t>
+                </w:r>
+                <w:r>
+                  <w:rPr>
+                    <w:color w:val="FFFFFF" w:themeColor="background1"/>
+                    <w:sz w:val="14"/>
+                    <w:szCs w:val="14"/>
+                  </w:rPr>
+                  <w:t xml:space="preserve"> </w:t>
                 </w:r>
                 <w:r>
                   <w:rPr>
@@ -3654,16 +5736,6 @@
                     <w:vertAlign w:val="superscript"/>
                   </w:rPr>
                   <w:t>SM</w:t>
-                </w:r>
-                <w:r>
-                  <w:rPr>
-                    <w:b/>
-                    <w:bCs/>
-                    <w:color w:val="FFFFFF" w:themeColor="background1"/>
-                    <w:sz w:val="14"/>
-                    <w:szCs w:val="14"/>
-                  </w:rPr>
-                  <w:t xml:space="preserve"> COMPANY</w:t>
                 </w:r>
                 <w:r>
                   <w:rPr>

</xml_diff>